<commit_message>
draw triangle fan for 4,5,6 angles
</commit_message>
<xml_diff>
--- a/docs/What_in_projects.docx
+++ b/docs/What_in_projects.docx
@@ -4,18 +4,40 @@
   <w:body>
     <w:p>
       <w:r>
-        <w:t>C:\Program Files (x</w:t>
-      </w:r>
-      <w:proofErr w:type="gramStart"/>
-      <w:r>
-        <w:t>86)\</w:t>
-      </w:r>
-      <w:proofErr w:type="gramEnd"/>
-      <w:r>
-        <w:t>NVIDIA Corporation\Cg\examples\Direct3D9\basic</w:t>
+        <w:t>C:\Program Files (x86)\NVIDIA Corporation\Cg\examples\Direct3D9\basic</w:t>
       </w:r>
     </w:p>
-    <w:p/>
+    <w:p>
+      <w:r>
+        <w:t>Lab</w:t>
+      </w:r>
+      <w:r>
+        <w:t xml:space="preserve">1 </w:t>
+      </w:r>
+      <w:r>
+        <w:t>=</w:t>
+      </w:r>
+      <w:r>
+        <w:t xml:space="preserve"> </w:t>
+      </w:r>
+      <w:r>
+        <w:t>01</w:t>
+      </w:r>
+      <w:r>
+        <w:t>_vertex_program</w:t>
+      </w:r>
+    </w:p>
+    <w:p>
+      <w:r>
+        <w:t>Lab2</w:t>
+      </w:r>
+      <w:r>
+        <w:t xml:space="preserve"> = </w:t>
+      </w:r>
+      <w:r>
+        <w:t xml:space="preserve"> 05_texture_sampling</w:t>
+      </w:r>
+    </w:p>
     <w:p>
       <w:r>
         <w:rPr>

</xml_diff>